<commit_message>
Agregado ejercicio 1, 2, 3
</commit_message>
<xml_diff>
--- a/Ejercicio_1/Ejercicio_1.docx
+++ b/Ejercicio_1/Ejercicio_1.docx
@@ -165,6 +165,17 @@
           <w:szCs w:val="56"/>
         </w:rPr>
       </w:pPr>
+      <w:r>
+        <w:rPr>
+          <w:rFonts w:ascii="Corbel" w:hAnsi="Corbel"/>
+          <w:b/>
+          <w:sz w:val="56"/>
+          <w:szCs w:val="56"/>
+        </w:rPr>
+        <w:t>Ejercicio 1</w:t>
+      </w:r>
+      <w:bookmarkStart w:id="0" w:name="_GoBack"/>
+      <w:bookmarkEnd w:id="0"/>
     </w:p>
     <w:p>
       <w:pPr>
@@ -2693,8 +2704,6 @@
           <w:szCs w:val="24"/>
         </w:rPr>
       </w:pPr>
-      <w:bookmarkStart w:id="0" w:name="_GoBack"/>
-      <w:bookmarkEnd w:id="0"/>
     </w:p>
     <w:sectPr>
       <w:pgSz w:w="11906" w:h="16838"/>
@@ -3545,7 +3554,7 @@
 </file>
 
 <file path=customXml/itemProps1.xml><?xml version="1.0" encoding="utf-8"?>
-<ds:datastoreItem xmlns:ds="http://schemas.openxmlformats.org/officeDocument/2006/customXml" ds:itemID="{871A0DB1-8154-43B7-BFD4-CEF68ACEBD07}">
+<ds:datastoreItem xmlns:ds="http://schemas.openxmlformats.org/officeDocument/2006/customXml" ds:itemID="{CA436135-4EE4-4344-BF23-107DB160C30A}">
   <ds:schemaRefs>
     <ds:schemaRef ds:uri="http://schemas.openxmlformats.org/officeDocument/2006/bibliography"/>
   </ds:schemaRefs>

</xml_diff>